<commit_message>
Added options for a user to upload any file on its local machine. He can also create new empty files, delete existing file on server, modify files on server. Added an option for the user to choose it's desired extension for new files created, default value is .txt
Signed-off-by: Robert Baronescu <baronescu.robert@gmail.com>
</commit_message>
<xml_diff>
--- a/YetAnotherFileSharingAppServer/data/robert/Baronescu_AndreiRobert_341C3_ECOM_T1_Comparatie - Copy.docx
+++ b/YetAnotherFileSharingAppServer/data/robert/Baronescu_AndreiRobert_341C3_ECOM_T1_Comparatie - Copy.docx
@@ -125,37 +125,35 @@
           <w:lang w:val="en-US"/>
         </w:rPr>
       </w:pPr>
-      <w:proofErr w:type="spellStart"/>
       <w:r>
         <w:rPr>
           <w:sz w:val="52"/>
           <w:lang w:val="en-US"/>
         </w:rPr>
-        <w:t>Comparație</w:t>
-      </w:r>
-      <w:proofErr w:type="spellEnd"/>
-      <w:r>
+        <w:t>Comparație tehnologii software</w:t>
+      </w:r>
+    </w:p>
+    <w:p>
+      <w:pPr>
+        <w:jc w:val="center"/>
         <w:rPr>
           <w:sz w:val="52"/>
           <w:lang w:val="en-US"/>
         </w:rPr>
-        <w:t xml:space="preserve"> </w:t>
-      </w:r>
-      <w:proofErr w:type="spellStart"/>
+      </w:pPr>
       <w:r>
         <w:rPr>
           <w:sz w:val="52"/>
           <w:lang w:val="en-US"/>
         </w:rPr>
-        <w:t>tehnologii</w:t>
-      </w:r>
-      <w:proofErr w:type="spellEnd"/>
+        <w:t>Cel mai buuun</w:t>
+      </w:r>
       <w:r>
         <w:rPr>
           <w:sz w:val="52"/>
           <w:lang w:val="en-US"/>
         </w:rPr>
-        <w:t xml:space="preserve"> software</w:t>
+        <w:t>alaslda</w:t>
       </w:r>
     </w:p>
     <w:p>
@@ -166,37 +164,12 @@
           <w:lang w:val="en-US"/>
         </w:rPr>
       </w:pPr>
-      <w:proofErr w:type="spellStart"/>
       <w:r>
         <w:rPr>
           <w:sz w:val="52"/>
           <w:lang w:val="en-US"/>
         </w:rPr>
-        <w:t>Cel</w:t>
-      </w:r>
-      <w:proofErr w:type="spellEnd"/>
-      <w:r>
-        <w:rPr>
-          <w:sz w:val="52"/>
-          <w:lang w:val="en-US"/>
-        </w:rPr>
-        <w:t xml:space="preserve"> </w:t>
-      </w:r>
-      <w:proofErr w:type="spellStart"/>
-      <w:r>
-        <w:rPr>
-          <w:sz w:val="52"/>
-          <w:lang w:val="en-US"/>
-        </w:rPr>
-        <w:t>mai</w:t>
-      </w:r>
-      <w:proofErr w:type="spellEnd"/>
-      <w:r>
-        <w:rPr>
-          <w:sz w:val="52"/>
-          <w:lang w:val="en-US"/>
-        </w:rPr>
-        <w:t xml:space="preserve"> buuun</w:t>
+        <w:t>dfgdfg</w:t>
       </w:r>
       <w:bookmarkStart w:id="0" w:name="_GoBack"/>
       <w:bookmarkEnd w:id="0"/>
@@ -758,6 +731,7 @@
         <w:rPr>
           <w:lang w:val="ro-RO"/>
         </w:rPr>
+        <w:lastRenderedPageBreak/>
         <w:tab/>
         <w:t xml:space="preserve">Prețul pentru WooCommerce este puțin mai mare ca pentru Shopify, și în plus WooCommerce nu oferă Hosting, ci doar prin 3rd party, pe lîngă asta </w:t>
       </w:r>
@@ -778,7 +752,6 @@
         <w:rPr>
           <w:lang w:val="ro-RO"/>
         </w:rPr>
-        <w:lastRenderedPageBreak/>
         <w:tab/>
         <w:t>WooCommerce, este mai greu de configurat, faptul că acesta nu oferă hosting, va trebui ca utilizătorul să se ocupe de o gamă larga de probleme înainte de a ajunge la configurarea plugin-ului WooCoomerce, din punctul meu de vedere acest lucru în conferă platformei WooCommerce un minus, destul de mare.</w:t>
       </w:r>
@@ -976,21 +949,7 @@
         <w:rPr>
           <w:lang w:val="en-US"/>
         </w:rPr>
-        <w:t xml:space="preserve">Magento </w:t>
-      </w:r>
-      <w:proofErr w:type="spellStart"/>
-      <w:r>
-        <w:rPr>
-          <w:lang w:val="en-US"/>
-        </w:rPr>
-        <w:t>este</w:t>
-      </w:r>
-      <w:proofErr w:type="spellEnd"/>
-      <w:r>
-        <w:rPr>
-          <w:lang w:val="en-US"/>
-        </w:rPr>
-        <w:t xml:space="preserve"> </w:t>
+        <w:t xml:space="preserve">Magento este </w:t>
       </w:r>
       <w:r>
         <w:rPr>
@@ -1166,7 +1125,6 @@
         <w:rPr>
           <w:lang w:val="ro-RO"/>
         </w:rPr>
-        <w:lastRenderedPageBreak/>
         <w:tab/>
         <w:t>Alegerea mea este platforma Magento, deoarece aceasta este cea mai populară și există varianta gratis a acesteia.</w:t>
       </w:r>

</xml_diff>

<commit_message>
Added capabilty to register new users. Currentlty working on sharing files.
Signed-off-by: Robert Baronescu <baronescu.robert@gmail.com>
</commit_message>
<xml_diff>
--- a/YetAnotherFileSharingAppServer/data/robert/Baronescu_AndreiRobert_341C3_ECOM_T1_Comparatie - Copy.docx
+++ b/YetAnotherFileSharingAppServer/data/robert/Baronescu_AndreiRobert_341C3_ECOM_T1_Comparatie - Copy.docx
@@ -169,7 +169,30 @@
           <w:sz w:val="52"/>
           <w:lang w:val="en-US"/>
         </w:rPr>
-        <w:t>dfgdfg</w:t>
+        <w:t>D</w:t>
+      </w:r>
+      <w:r>
+        <w:rPr>
+          <w:sz w:val="52"/>
+          <w:lang w:val="en-US"/>
+        </w:rPr>
+        <w:t>fgdfg</w:t>
+      </w:r>
+    </w:p>
+    <w:p>
+      <w:pPr>
+        <w:jc w:val="center"/>
+        <w:rPr>
+          <w:sz w:val="52"/>
+          <w:lang w:val="en-US"/>
+        </w:rPr>
+      </w:pPr>
+      <w:r>
+        <w:rPr>
+          <w:sz w:val="52"/>
+          <w:lang w:val="en-US"/>
+        </w:rPr>
+        <w:t>sdad</w:t>
       </w:r>
       <w:bookmarkStart w:id="0" w:name="_GoBack"/>
       <w:bookmarkEnd w:id="0"/>

</xml_diff>